<commit_message>
Ik snap niet waarom ik dit moet uploaded van de git dus negeer dit
</commit_message>
<xml_diff>
--- a/verslag2.docx
+++ b/verslag2.docx
@@ -172,10 +172,177 @@
           <w:b/>
         </w:rPr>
       </w:pPr>
-      <w:r>
-        <w:rPr>
-          <w:b/>
-        </w:rPr>
+    </w:p>
+    <w:p>
+      <w:pPr>
+        <w:pStyle w:val="Geenafstand"/>
+        <w:spacing w:line="360" w:lineRule="auto"/>
+        <w:jc w:val="both"/>
+        <w:rPr>
+          <w:b/>
+        </w:rPr>
+      </w:pPr>
+    </w:p>
+    <w:p>
+      <w:pPr>
+        <w:pStyle w:val="Geenafstand"/>
+        <w:spacing w:line="360" w:lineRule="auto"/>
+        <w:jc w:val="both"/>
+        <w:rPr>
+          <w:b/>
+        </w:rPr>
+      </w:pPr>
+    </w:p>
+    <w:p>
+      <w:pPr>
+        <w:pStyle w:val="Geenafstand"/>
+        <w:spacing w:line="360" w:lineRule="auto"/>
+        <w:jc w:val="both"/>
+        <w:rPr>
+          <w:b/>
+        </w:rPr>
+      </w:pPr>
+    </w:p>
+    <w:p>
+      <w:pPr>
+        <w:pStyle w:val="Geenafstand"/>
+        <w:spacing w:line="360" w:lineRule="auto"/>
+        <w:jc w:val="center"/>
+        <w:rPr>
+          <w:b/>
+        </w:rPr>
+      </w:pPr>
+    </w:p>
+    <w:p>
+      <w:pPr>
+        <w:pStyle w:val="Geenafstand"/>
+        <w:spacing w:line="360" w:lineRule="auto"/>
+        <w:jc w:val="center"/>
+        <w:rPr>
+          <w:b/>
+        </w:rPr>
+      </w:pPr>
+    </w:p>
+    <w:p>
+      <w:pPr>
+        <w:pStyle w:val="Geenafstand"/>
+        <w:spacing w:line="360" w:lineRule="auto"/>
+        <w:jc w:val="center"/>
+        <w:rPr>
+          <w:b/>
+        </w:rPr>
+      </w:pPr>
+    </w:p>
+    <w:p>
+      <w:pPr>
+        <w:pStyle w:val="Geenafstand"/>
+        <w:spacing w:line="360" w:lineRule="auto"/>
+        <w:jc w:val="center"/>
+        <w:rPr>
+          <w:b/>
+        </w:rPr>
+      </w:pPr>
+    </w:p>
+    <w:p>
+      <w:pPr>
+        <w:pStyle w:val="Geenafstand"/>
+        <w:spacing w:line="360" w:lineRule="auto"/>
+        <w:jc w:val="both"/>
+        <w:rPr>
+          <w:b/>
+        </w:rPr>
+      </w:pPr>
+    </w:p>
+    <w:p>
+      <w:pPr>
+        <w:pStyle w:val="Geenafstand"/>
+        <w:spacing w:line="360" w:lineRule="auto"/>
+        <w:jc w:val="both"/>
+        <w:rPr>
+          <w:b/>
+        </w:rPr>
+      </w:pPr>
+    </w:p>
+    <w:p>
+      <w:pPr>
+        <w:pStyle w:val="Geenafstand"/>
+        <w:spacing w:line="360" w:lineRule="auto"/>
+        <w:jc w:val="center"/>
+        <w:rPr>
+          <w:b/>
+        </w:rPr>
+      </w:pPr>
+      <w:r>
+        <w:rPr>
+          <w:b/>
+        </w:rPr>
+        <w:t>27 mei 2016</w:t>
+      </w:r>
+    </w:p>
+    <w:p>
+      <w:pPr>
+        <w:pStyle w:val="Geenafstand"/>
+        <w:spacing w:line="360" w:lineRule="auto"/>
+        <w:jc w:val="both"/>
+        <w:rPr>
+          <w:b/>
+        </w:rPr>
+      </w:pPr>
+    </w:p>
+    <w:p>
+      <w:pPr>
+        <w:pStyle w:val="Geenafstand"/>
+        <w:spacing w:line="360" w:lineRule="auto"/>
+        <w:jc w:val="both"/>
+        <w:rPr>
+          <w:b/>
+        </w:rPr>
+      </w:pPr>
+    </w:p>
+    <w:p>
+      <w:pPr>
+        <w:pStyle w:val="Geenafstand"/>
+        <w:spacing w:line="360" w:lineRule="auto"/>
+        <w:jc w:val="both"/>
+        <w:rPr>
+          <w:b/>
+        </w:rPr>
+      </w:pPr>
+    </w:p>
+    <w:p>
+      <w:pPr>
+        <w:pStyle w:val="Geenafstand"/>
+        <w:spacing w:line="360" w:lineRule="auto"/>
+        <w:jc w:val="both"/>
+        <w:rPr>
+          <w:b/>
+        </w:rPr>
+      </w:pPr>
+    </w:p>
+    <w:p>
+      <w:pPr>
+        <w:pStyle w:val="Geenafstand"/>
+        <w:spacing w:line="360" w:lineRule="auto"/>
+        <w:jc w:val="both"/>
+        <w:rPr>
+          <w:b/>
+        </w:rPr>
+      </w:pPr>
+    </w:p>
+    <w:p>
+      <w:pPr>
+        <w:pStyle w:val="Geenafstand"/>
+        <w:spacing w:line="360" w:lineRule="auto"/>
+        <w:jc w:val="both"/>
+        <w:rPr>
+          <w:b/>
+        </w:rPr>
+      </w:pPr>
+      <w:r>
+        <w:rPr>
+          <w:b/>
+        </w:rPr>
+        <w:lastRenderedPageBreak/>
         <w:t>1. INLEIDING</w:t>
       </w:r>
     </w:p>
@@ -228,31 +395,25 @@
         <w:t>rdeling</w:t>
       </w:r>
       <w:r>
-        <w:t>”. Eé</w:t>
-      </w:r>
-      <w:r>
-        <w:t>n met een zo gelijk mogelijke verdeling met zo min mogelijk zendertypes. De ande</w:t>
-      </w:r>
-      <w:r>
-        <w:t>r met zo laag mogelijke kosten.</w:t>
-      </w:r>
-      <w:r>
-        <w:t xml:space="preserve"> In figuur 1 zijn </w:t>
-      </w:r>
-      <w:r>
-        <w:t>twee</w:t>
-      </w:r>
-      <w:r>
-        <w:t xml:space="preserve"> kosten</w:t>
-      </w:r>
-      <w:r>
-        <w:t xml:space="preserve">verdelingen weergegeven. Het is de vraag met </w:t>
-      </w:r>
-      <w:r>
-        <w:t>welke kostenverdeling Moeder Rus</w:t>
-      </w:r>
-      <w:r>
-        <w:t>land zo goedkoop mogelijk uit is.</w:t>
+        <w:t xml:space="preserve">”. </w:t>
+      </w:r>
+      <w:r>
+        <w:t>De eerste</w:t>
+      </w:r>
+      <w:r>
+        <w:t xml:space="preserve"> met een zo gelijk mogelijke verdeling met zo min mogelijk zendertypes. De </w:t>
+      </w:r>
+      <w:r>
+        <w:t>tweede</w:t>
+      </w:r>
+      <w:r>
+        <w:t xml:space="preserve"> met zo laag mogelijke kosten.</w:t>
+      </w:r>
+      <w:r>
+        <w:t xml:space="preserve"> </w:t>
+      </w:r>
+      <w:r>
+        <w:t>Om moeder Rusland (83 provincies) zo goed mogelijk te kunnen bedienen op haar wenken worden er drie test cases uitgevoerd: op Oekraïne (27 provincies), de Verenigde Staten (48 provincies) en China (30 provincies).</w:t>
       </w:r>
     </w:p>
     <w:p>
@@ -263,378 +424,341 @@
       </w:pPr>
     </w:p>
     <w:p>
-      <w:r>
+      <w:pPr>
+        <w:pStyle w:val="Geenafstand"/>
+        <w:spacing w:line="360" w:lineRule="auto"/>
+        <w:jc w:val="both"/>
+        <w:rPr>
+          <w:b/>
+        </w:rPr>
+      </w:pPr>
+      <w:r>
+        <w:rPr>
+          <w:b/>
+        </w:rPr>
+        <w:t xml:space="preserve">1.1 </w:t>
+      </w:r>
+      <w:r>
+        <w:rPr>
+          <w:b/>
+        </w:rPr>
+        <w:t>Toestan</w:t>
+      </w:r>
+      <w:r>
+        <w:rPr>
+          <w:b/>
+        </w:rPr>
+        <w:t>ds</w:t>
+      </w:r>
+      <w:r>
+        <w:rPr>
+          <w:b/>
+        </w:rPr>
+        <w:t>ruimte</w:t>
+      </w:r>
+      <w:r>
+        <w:rPr>
+          <w:b/>
+        </w:rPr>
+        <w:t xml:space="preserve"> Gelijke Verdeling</w:t>
+      </w:r>
+    </w:p>
+    <w:p>
+      <w:pPr>
+        <w:pStyle w:val="Geenafstand"/>
+        <w:spacing w:line="360" w:lineRule="auto"/>
+        <w:jc w:val="both"/>
+      </w:pPr>
+      <w:r>
+        <w:t xml:space="preserve">Voor </w:t>
+      </w:r>
+      <w:r>
+        <w:t>Gelijke V</w:t>
+      </w:r>
+      <w:r>
+        <w:t>erdeling</w:t>
+      </w:r>
+      <w:r>
+        <w:t xml:space="preserve"> is de </w:t>
+      </w:r>
+      <w:r>
+        <w:t>toestandsruimte</w:t>
+      </w:r>
+      <w:r>
+        <w:t xml:space="preserve"> </w:t>
+      </w:r>
+      <w:r>
+        <w:t>4</w:t>
+      </w:r>
+      <w:r>
+        <w:rPr>
+          <w:vertAlign w:val="superscript"/>
+        </w:rPr>
+        <w:t xml:space="preserve">n </w:t>
+      </w:r>
+      <w:r>
+        <w:t>is. Waarbij n het aantal provincies van een land is.  V</w:t>
+      </w:r>
+      <w:r>
+        <w:t xml:space="preserve">oor </w:t>
+      </w:r>
+      <w:r>
+        <w:t xml:space="preserve">Rusland </w:t>
+      </w:r>
+      <w:r>
+        <w:t xml:space="preserve">is dat </w:t>
+      </w:r>
+      <w:r>
+        <w:t>4</w:t>
+      </w:r>
+      <w:r>
+        <w:rPr>
+          <w:vertAlign w:val="superscript"/>
+        </w:rPr>
+        <w:t>83</w:t>
+      </w:r>
+      <w:r>
+        <w:t xml:space="preserve">/4. De onderbouwing voor deze </w:t>
+      </w:r>
+      <w:r>
+        <w:t xml:space="preserve">toestandsruimte </w:t>
+      </w:r>
+      <w:r>
+        <w:t xml:space="preserve">is </w:t>
+      </w:r>
+      <w:r>
+        <w:t>de volgende.</w:t>
+      </w:r>
+      <w:r>
+        <w:t xml:space="preserve"> </w:t>
+      </w:r>
+      <w:r>
+        <w:t xml:space="preserve">Omdat voor </w:t>
+      </w:r>
+      <w:r>
+        <w:t>Gelijke V</w:t>
+      </w:r>
+      <w:r>
+        <w:t>erdeling</w:t>
+      </w:r>
+      <w:r>
+        <w:t xml:space="preserve"> </w:t>
+      </w:r>
+      <w:r>
+        <w:t xml:space="preserve">de verdeling </w:t>
+      </w:r>
+      <w:r>
+        <w:t>zo gelijk mogelijk moet zijn, is</w:t>
+      </w:r>
+      <w:r>
+        <w:t xml:space="preserve"> </w:t>
+      </w:r>
+      <w:r>
+        <w:t xml:space="preserve">vier </w:t>
+      </w:r>
+      <w:r>
+        <w:t>het</w:t>
+      </w:r>
+      <w:r>
+        <w:t xml:space="preserve"> minimum aantal zendertypes dat nodig is. </w:t>
+      </w:r>
+      <w:r>
+        <w:t xml:space="preserve">Dit getal kan vervolgens nog door vier worden gedeeld omdat er geen verschil is tussen de zenders. </w:t>
+      </w:r>
+      <w:r>
+        <w:t xml:space="preserve">Dat </w:t>
+      </w:r>
+      <w:r>
+        <w:t>vier</w:t>
+      </w:r>
+      <w:r>
+        <w:t xml:space="preserve"> het minimum </w:t>
+      </w:r>
+      <w:r>
+        <w:t xml:space="preserve">aantal zendertypes </w:t>
+      </w:r>
+      <w:r>
+        <w:t xml:space="preserve">is, is  in 1976 bewezen door Appel en Haken met de vierkleurenstelling. Deze stelling </w:t>
+      </w:r>
+      <w:r>
+        <w:t>houdt in</w:t>
+      </w:r>
+      <w:r>
+        <w:t xml:space="preserve"> dat het mogelijk is om iedere willekeurige landkaart</w:t>
+      </w:r>
+      <w:r>
+        <w:t>,</w:t>
+      </w:r>
+      <w:r>
+        <w:t xml:space="preserve"> waarin de </w:t>
+      </w:r>
+      <w:r>
+        <w:t>provincies</w:t>
+      </w:r>
+      <w:r>
+        <w:t xml:space="preserve"> een geheel vormen</w:t>
+      </w:r>
+      <w:r>
+        <w:t>,</w:t>
+      </w:r>
+      <w:r>
+        <w:t xml:space="preserve"> in te kleuren </w:t>
+      </w:r>
+      <w:r>
+        <w:t xml:space="preserve">zijn </w:t>
+      </w:r>
+      <w:r>
+        <w:t>met vier kleuren, waarbij geen enkel aangre</w:t>
+      </w:r>
+      <w:r>
+        <w:t>nzend land dezelfde kleur heeft</w:t>
+      </w:r>
+      <w:r>
+        <w:t>.</w:t>
+      </w:r>
+      <w:r>
+        <w:rPr>
+          <w:rStyle w:val="Voetnootmarkering"/>
+        </w:rPr>
+        <w:footnoteReference w:id="1"/>
+      </w:r>
+      <w:r>
+        <w:t xml:space="preserve"> </w:t>
+      </w:r>
+      <w:r>
+        <w:t>H</w:t>
+      </w:r>
+      <w:r>
+        <w:t>et idee achter deze stellin</w:t>
+      </w:r>
+      <w:r>
+        <w:t xml:space="preserve">g </w:t>
+      </w:r>
+      <w:r>
+        <w:t>kan geïllustreerd worden met behulp</w:t>
+      </w:r>
+      <w:r>
+        <w:t xml:space="preserve"> </w:t>
+      </w:r>
+      <w:r>
+        <w:t>van</w:t>
+      </w:r>
+      <w:r>
+        <w:t xml:space="preserve"> de landkaa</w:t>
+      </w:r>
+      <w:r>
+        <w:t>rt</w:t>
+      </w:r>
+      <w:r>
+        <w:t>en</w:t>
+      </w:r>
+      <w:r>
+        <w:t xml:space="preserve"> in</w:t>
+      </w:r>
+      <w:r>
+        <w:t xml:space="preserve"> figuur 1 en 2</w:t>
+      </w:r>
+      <w:r>
+        <w:t xml:space="preserve">. Als een </w:t>
+      </w:r>
+      <w:r>
+        <w:t>provincie</w:t>
+      </w:r>
+      <w:r>
+        <w:t xml:space="preserve"> een even aantal aangrenzende </w:t>
+      </w:r>
+      <w:r>
+        <w:t>provincies</w:t>
+      </w:r>
+      <w:r>
+        <w:t xml:space="preserve"> heeft</w:t>
+      </w:r>
+      <w:r>
+        <w:t xml:space="preserve">, zoals </w:t>
+      </w:r>
+      <w:r>
+        <w:t xml:space="preserve">de </w:t>
+      </w:r>
+      <w:r>
+        <w:t>provincie met zendertype 1</w:t>
+      </w:r>
+      <w:r>
+        <w:t xml:space="preserve"> in figuur 1</w:t>
+      </w:r>
+      <w:r>
+        <w:t>,</w:t>
+      </w:r>
+      <w:r>
+        <w:t xml:space="preserve"> kan deze kaart met drie kleuren en dus ook drie zendertypes worde</w:t>
+      </w:r>
+      <w:r>
+        <w:t>n ingevuld</w:t>
+      </w:r>
+      <w:r>
+        <w:t>.</w:t>
+      </w:r>
+      <w:r>
+        <w:t xml:space="preserve"> De reden hiervoor is dat </w:t>
+      </w:r>
+      <w:r>
+        <w:t xml:space="preserve">de omringende landen om en om dezelfde zendertype kunnen gebruiken en de centrale provincie de derde zendertype gebruikt. </w:t>
+      </w:r>
+      <w:r>
+        <w:t>W</w:t>
+      </w:r>
+      <w:r>
+        <w:t xml:space="preserve">anneer een land </w:t>
+      </w:r>
+      <w:r>
+        <w:t xml:space="preserve">echter </w:t>
+      </w:r>
+      <w:r>
+        <w:t>een oneven aantal aangrenzende provincies heeft</w:t>
+      </w:r>
+      <w:r>
+        <w:t>, zoals zendertype 1 in figuur 2</w:t>
+      </w:r>
+      <w:r>
+        <w:t>, is er een vierde zendertype nodig. De reden hiervoor is</w:t>
+      </w:r>
+      <w:r>
+        <w:t xml:space="preserve"> </w:t>
+      </w:r>
+      <w:r>
+        <w:t>dat de omringende landen niet om en om dezelfde zendertypes kunnen hebben omdat dezelfde zendert</w:t>
+      </w:r>
+      <w:r>
+        <w:t>y</w:t>
+      </w:r>
+      <w:r>
+        <w:t xml:space="preserve">pes </w:t>
+      </w:r>
+      <w:r>
+        <w:t>dan tegen elkaar eindigen .</w:t>
+      </w:r>
+      <w:r>
+        <w:t xml:space="preserve"> </w:t>
+      </w:r>
+    </w:p>
+    <w:p>
+      <w:pPr>
+        <w:pStyle w:val="Geenafstand"/>
+        <w:jc w:val="both"/>
+      </w:pPr>
+      <w:r>
+        <w:rPr>
+          <w:noProof/>
+          <w:lang w:val="en-US" w:eastAsia="nl-NL"/>
+        </w:rPr>
         <w:lastRenderedPageBreak/>
         <w:drawing>
-          <wp:inline distT="0" distB="0" distL="0" distR="0" wp14:anchorId="0194E0D1" wp14:editId="11238354">
-            <wp:extent cx="2540000" cy="2616200"/>
-            <wp:effectExtent l="0" t="0" r="0" b="0"/>
-            <wp:docPr id="3" name="Afbeelding 3"/>
-            <wp:cNvGraphicFramePr>
-              <a:graphicFrameLocks xmlns:a="http://schemas.openxmlformats.org/drawingml/2006/main" noChangeAspect="1"/>
-            </wp:cNvGraphicFramePr>
-            <a:graphic xmlns:a="http://schemas.openxmlformats.org/drawingml/2006/main">
-              <a:graphicData uri="http://schemas.openxmlformats.org/drawingml/2006/picture">
-                <pic:pic xmlns:pic="http://schemas.openxmlformats.org/drawingml/2006/picture">
-                  <pic:nvPicPr>
-                    <pic:cNvPr id="0" name="Picture 3"/>
-                    <pic:cNvPicPr>
-                      <a:picLocks noChangeAspect="1" noChangeArrowheads="1"/>
-                    </pic:cNvPicPr>
-                  </pic:nvPicPr>
-                  <pic:blipFill>
-                    <a:blip r:embed="rId8">
-                      <a:extLst>
-                        <a:ext uri="{28A0092B-C50C-407E-A947-70E740481C1C}">
-                          <a14:useLocalDpi xmlns:a14="http://schemas.microsoft.com/office/drawing/2010/main" val="0"/>
-                        </a:ext>
-                      </a:extLst>
-                    </a:blip>
-                    <a:srcRect/>
-                    <a:stretch>
-                      <a:fillRect/>
-                    </a:stretch>
-                  </pic:blipFill>
-                  <pic:spPr bwMode="auto">
-                    <a:xfrm>
-                      <a:off x="0" y="0"/>
-                      <a:ext cx="2540000" cy="2616200"/>
-                    </a:xfrm>
-                    <a:prstGeom prst="rect">
-                      <a:avLst/>
-                    </a:prstGeom>
-                    <a:noFill/>
-                    <a:ln>
-                      <a:noFill/>
-                    </a:ln>
-                    <a:extLst>
-                      <a:ext uri="{FAA26D3D-D897-4be2-8F04-BA451C77F1D7}">
-                        <ma14:placeholderFlag xmlns:ma14="http://schemas.microsoft.com/office/mac/drawingml/2011/main"/>
-                      </a:ext>
-                    </a:extLst>
-                  </pic:spPr>
-                </pic:pic>
-              </a:graphicData>
-            </a:graphic>
-          </wp:inline>
-        </w:drawing>
-      </w:r>
-    </w:p>
-    <w:p>
-      <w:pPr>
-        <w:pStyle w:val="Geenafstand"/>
-        <w:spacing w:line="360" w:lineRule="auto"/>
-        <w:jc w:val="both"/>
-        <w:rPr>
-          <w:i/>
-        </w:rPr>
-      </w:pPr>
-      <w:r>
-        <w:rPr>
-          <w:i/>
-        </w:rPr>
-        <w:t xml:space="preserve">Figuur 1: </w:t>
-      </w:r>
-      <w:r>
-        <w:rPr>
-          <w:i/>
-        </w:rPr>
-        <w:t>Twee mogelijke kostenverdeling per zendertype A t/m G.</w:t>
-      </w:r>
-    </w:p>
-    <w:p>
-      <w:pPr>
-        <w:pStyle w:val="Geenafstand"/>
-        <w:spacing w:line="360" w:lineRule="auto"/>
-        <w:jc w:val="both"/>
-      </w:pPr>
-      <w:r>
-        <w:t xml:space="preserve">Om moeder Rusland zo goed mogelijk te kunnen bedienen </w:t>
-      </w:r>
-      <w:r>
-        <w:t xml:space="preserve">op haar wensen </w:t>
-      </w:r>
-      <w:r>
-        <w:t xml:space="preserve">worden er drie test cases </w:t>
-      </w:r>
-      <w:r>
-        <w:t>uitgevoerd</w:t>
-      </w:r>
-      <w:r>
-        <w:t xml:space="preserve">: op </w:t>
-      </w:r>
-      <w:r>
-        <w:t>Oekraïne</w:t>
-      </w:r>
-      <w:r>
-        <w:t xml:space="preserve">, </w:t>
-      </w:r>
-      <w:r>
-        <w:t xml:space="preserve">de Verenigde Staten en China. </w:t>
-      </w:r>
-      <w:r>
-        <w:t xml:space="preserve">Voor </w:t>
-      </w:r>
-      <w:r>
-        <w:t>Gelijke verdeling</w:t>
-      </w:r>
-      <w:r>
-        <w:t xml:space="preserve"> is de </w:t>
-      </w:r>
-      <w:r>
-        <w:t>toestandsruimte</w:t>
-      </w:r>
-      <w:r>
-        <w:t xml:space="preserve"> voor </w:t>
-      </w:r>
-      <w:r>
-        <w:t>Oekraïne 4</w:t>
-      </w:r>
-      <w:r>
-        <w:rPr>
-          <w:vertAlign w:val="superscript"/>
-        </w:rPr>
-        <w:t>27</w:t>
-      </w:r>
-      <w:r>
-        <w:t xml:space="preserve">/4, voor de </w:t>
-      </w:r>
-      <w:r>
-        <w:t>Verenigde Staten</w:t>
-      </w:r>
-      <w:r>
-        <w:t xml:space="preserve"> 4</w:t>
-      </w:r>
-      <w:r>
-        <w:rPr>
-          <w:vertAlign w:val="superscript"/>
-        </w:rPr>
-        <w:t>50</w:t>
-      </w:r>
-      <w:r>
-        <w:t>/4, voor China 4</w:t>
-      </w:r>
-      <w:r>
-        <w:rPr>
-          <w:vertAlign w:val="superscript"/>
-        </w:rPr>
-        <w:t>22</w:t>
-      </w:r>
-      <w:r>
-        <w:t>/4 en voor Rusland 4</w:t>
-      </w:r>
-      <w:r>
-        <w:rPr>
-          <w:vertAlign w:val="superscript"/>
-        </w:rPr>
-        <w:t>83</w:t>
-      </w:r>
-      <w:r>
-        <w:t xml:space="preserve">/4. De onderbouwing voor deze </w:t>
-      </w:r>
-      <w:r>
-        <w:t xml:space="preserve">toestandsruimte </w:t>
-      </w:r>
-      <w:r>
-        <w:t xml:space="preserve">is </w:t>
-      </w:r>
-      <w:r>
-        <w:t>de volgende.</w:t>
-      </w:r>
-      <w:r>
-        <w:t xml:space="preserve"> </w:t>
-      </w:r>
-      <w:r>
-        <w:t xml:space="preserve">Omdat voor </w:t>
-      </w:r>
-      <w:r>
-        <w:t>Gelijke V</w:t>
-      </w:r>
-      <w:r>
-        <w:t>erdeling</w:t>
-      </w:r>
-      <w:r>
-        <w:t xml:space="preserve"> </w:t>
-      </w:r>
-      <w:r>
-        <w:t xml:space="preserve">de verdeling </w:t>
-      </w:r>
-      <w:r>
-        <w:t>zo gelijk mogelijk moet zijn, is</w:t>
-      </w:r>
-      <w:r>
-        <w:t xml:space="preserve"> </w:t>
-      </w:r>
-      <w:r>
-        <w:t xml:space="preserve">vier </w:t>
-      </w:r>
-      <w:r>
-        <w:t>het</w:t>
-      </w:r>
-      <w:r>
-        <w:t xml:space="preserve"> minimum aantal zendertypes dat nodig is. Dat dit het minimum is, is  in 1976 bewezen door Appel en Haken met de vierkleurenstelling. Deze stelling </w:t>
-      </w:r>
-      <w:r>
-        <w:t>houdt in</w:t>
-      </w:r>
-      <w:r>
-        <w:t xml:space="preserve"> dat het mogelijk is om iedere willekeurige landkaart waarin de </w:t>
-      </w:r>
-      <w:r>
-        <w:t>provincies</w:t>
-      </w:r>
-      <w:r>
-        <w:t xml:space="preserve"> een geheel vormen in te kleuren </w:t>
-      </w:r>
-      <w:r>
-        <w:t xml:space="preserve">zijn </w:t>
-      </w:r>
-      <w:r>
-        <w:t>met vier kleuren, waarbij geen enkel aangre</w:t>
-      </w:r>
-      <w:r>
-        <w:t>nzend land dezelfde kleur heeft</w:t>
-      </w:r>
-      <w:r>
-        <w:t>.</w:t>
-      </w:r>
-      <w:r>
-        <w:rPr>
-          <w:rStyle w:val="Voetnootmarkering"/>
-        </w:rPr>
-        <w:footnoteReference w:id="1"/>
-      </w:r>
-      <w:r>
-        <w:t xml:space="preserve"> </w:t>
-      </w:r>
-      <w:r>
-        <w:t>H</w:t>
-      </w:r>
-      <w:r>
-        <w:t>et idee achter deze stellin</w:t>
-      </w:r>
-      <w:r>
-        <w:t xml:space="preserve">g </w:t>
-      </w:r>
-      <w:r>
-        <w:t>kan geïllustreerd worden met behulp</w:t>
-      </w:r>
-      <w:r>
-        <w:t xml:space="preserve"> </w:t>
-      </w:r>
-      <w:r>
-        <w:t>van</w:t>
-      </w:r>
-      <w:r>
-        <w:t xml:space="preserve"> de landkaart in</w:t>
-      </w:r>
-      <w:r>
-        <w:t xml:space="preserve"> figuur 2 en 3</w:t>
-      </w:r>
-      <w:r>
-        <w:t xml:space="preserve">. </w:t>
-      </w:r>
-      <w:r>
-        <w:t xml:space="preserve">De gebieden stellen provincies voor met de nummers een bepaald zendertype. </w:t>
-      </w:r>
-      <w:r>
-        <w:t xml:space="preserve">Als een </w:t>
-      </w:r>
-      <w:r>
-        <w:t>provincie</w:t>
-      </w:r>
-      <w:r>
-        <w:t xml:space="preserve"> een even aantal aangrenzende </w:t>
-      </w:r>
-      <w:r>
-        <w:t>provincies</w:t>
-      </w:r>
-      <w:r>
-        <w:t xml:space="preserve"> heeft</w:t>
-      </w:r>
-      <w:r>
-        <w:t>, zoals provincie ?</w:t>
-      </w:r>
-      <w:r>
-        <w:t xml:space="preserve"> in figuur 2,</w:t>
-      </w:r>
-      <w:r>
-        <w:t xml:space="preserve"> kan deze kaart met drie kleuren en dus ook drie zendertypes worde</w:t>
-      </w:r>
-      <w:r>
-        <w:t>n ingevuld</w:t>
-      </w:r>
-      <w:r>
-        <w:t xml:space="preserve">. </w:t>
-      </w:r>
-      <w:r>
-        <w:t xml:space="preserve"> De reden hiervoor is dat </w:t>
-      </w:r>
-      <w:r>
-        <w:t xml:space="preserve">de omringende landen om en om dezelfde zendertype kunnen gebruiken en de centrale provincie de derde zendertype gebruikt. </w:t>
-      </w:r>
-      <w:r>
-        <w:t>Maar wanneer een land een oneven aantal aangrenzende provincies heeft</w:t>
-      </w:r>
-      <w:r>
-        <w:t>, is er een vierde zendertype nodig. De reden hiervoor is</w:t>
-      </w:r>
-      <w:r>
-        <w:t xml:space="preserve"> </w:t>
-      </w:r>
-      <w:r>
-        <w:t xml:space="preserve">dat de omringende landen niet om en om dezelfde zendertypes kunnen hebben omdat dezelfde zendertypes dan tegen elkaar eindigen. </w:t>
-      </w:r>
-      <w:r>
-        <w:t>(figuur 3</w:t>
-      </w:r>
-      <w:r>
-        <w:t xml:space="preserve">). </w:t>
-      </w:r>
-    </w:p>
-    <w:p>
-      <w:pPr>
-        <w:pStyle w:val="Geenafstand"/>
-        <w:jc w:val="both"/>
-      </w:pPr>
-      <w:r>
-        <w:tab/>
-      </w:r>
-      <w:r>
-        <w:tab/>
-      </w:r>
-      <w:r>
-        <w:tab/>
-      </w:r>
-      <w:r>
-        <w:tab/>
-      </w:r>
-      <w:r>
-        <w:tab/>
-      </w:r>
-      <w:r>
-        <w:tab/>
-      </w:r>
-      <w:r>
-        <w:tab/>
-        <w:t xml:space="preserve"> </w:t>
-      </w:r>
-    </w:p>
-    <w:p>
-      <w:r>
-        <w:rPr>
-          <w:noProof/>
-          <w:lang w:val="en-US" w:eastAsia="nl-NL"/>
-        </w:rPr>
-        <w:lastRenderedPageBreak/>
-        <w:drawing>
-          <wp:anchor distT="0" distB="0" distL="114300" distR="114300" simplePos="0" relativeHeight="251659264" behindDoc="1" locked="0" layoutInCell="1" allowOverlap="1" wp14:anchorId="4A49F005" wp14:editId="2C61E66C">
+          <wp:anchor distT="0" distB="0" distL="114300" distR="114300" simplePos="0" relativeHeight="251659264" behindDoc="1" locked="0" layoutInCell="1" allowOverlap="1" wp14:anchorId="4A49F005" wp14:editId="5E406047">
             <wp:simplePos x="0" y="0"/>
             <wp:positionH relativeFrom="column">
-              <wp:posOffset>3557905</wp:posOffset>
+              <wp:posOffset>2668905</wp:posOffset>
             </wp:positionH>
             <wp:positionV relativeFrom="paragraph">
-              <wp:posOffset>-189865</wp:posOffset>
+              <wp:posOffset>229235</wp:posOffset>
             </wp:positionV>
             <wp:extent cx="2400300" cy="2238375"/>
             <wp:effectExtent l="0" t="0" r="12700" b="0"/>
@@ -653,7 +777,7 @@
                     </pic:cNvPicPr>
                   </pic:nvPicPr>
                   <pic:blipFill>
-                    <a:blip r:embed="rId9">
+                    <a:blip r:embed="rId8">
                       <a:extLst>
                         <a:ext uri="{28A0092B-C50C-407E-A947-70E740481C1C}">
                           <a14:useLocalDpi xmlns:a14="http://schemas.microsoft.com/office/drawing/2010/main" val="0"/>
@@ -693,20 +817,22 @@
       <w:r>
         <w:rPr>
           <w:rFonts w:eastAsia="Times New Roman" w:cs="Times New Roman"/>
-        </w:rPr>
-        <w:t xml:space="preserve"> </w:t>
-      </w:r>
-      <w:r>
-        <w:rPr>
-          <w:rFonts w:eastAsia="Times New Roman" w:cs="Times New Roman"/>
           <w:noProof/>
           <w:lang w:val="en-US" w:eastAsia="nl-NL"/>
         </w:rPr>
         <w:drawing>
-          <wp:inline distT="0" distB="0" distL="0" distR="0" wp14:anchorId="42E48161" wp14:editId="1B3A6EB3">
-            <wp:extent cx="2832100" cy="1943100"/>
-            <wp:effectExtent l="0" t="0" r="12700" b="12700"/>
-            <wp:docPr id="12" name="Afbeelding 12"/>
+          <wp:anchor distT="0" distB="0" distL="114300" distR="114300" simplePos="0" relativeHeight="251661312" behindDoc="0" locked="0" layoutInCell="1" allowOverlap="1" wp14:anchorId="79EB5367" wp14:editId="47EB4A1E">
+            <wp:simplePos x="0" y="0"/>
+            <wp:positionH relativeFrom="column">
+              <wp:posOffset>38735</wp:posOffset>
+            </wp:positionH>
+            <wp:positionV relativeFrom="paragraph">
+              <wp:posOffset>149225</wp:posOffset>
+            </wp:positionV>
+            <wp:extent cx="1855470" cy="2348230"/>
+            <wp:effectExtent l="0" t="0" r="0" b="0"/>
+            <wp:wrapTopAndBottom/>
+            <wp:docPr id="17" name="Afbeelding 6"/>
             <wp:cNvGraphicFramePr>
               <a:graphicFrameLocks xmlns:a="http://schemas.openxmlformats.org/drawingml/2006/main" noChangeAspect="1"/>
             </wp:cNvGraphicFramePr>
@@ -714,7 +840,334 @@
               <a:graphicData uri="http://schemas.openxmlformats.org/drawingml/2006/picture">
                 <pic:pic xmlns:pic="http://schemas.openxmlformats.org/drawingml/2006/picture">
                   <pic:nvPicPr>
-                    <pic:cNvPr id="0" name="Picture 12"/>
+                    <pic:cNvPr id="0" name="Picture 6"/>
+                    <pic:cNvPicPr>
+                      <a:picLocks noChangeAspect="1" noChangeArrowheads="1"/>
+                    </pic:cNvPicPr>
+                  </pic:nvPicPr>
+                  <pic:blipFill>
+                    <a:blip r:embed="rId9">
+                      <a:extLst>
+                        <a:ext uri="{28A0092B-C50C-407E-A947-70E740481C1C}">
+                          <a14:useLocalDpi xmlns:a14="http://schemas.microsoft.com/office/drawing/2010/main" val="0"/>
+                        </a:ext>
+                      </a:extLst>
+                    </a:blip>
+                    <a:srcRect/>
+                    <a:stretch>
+                      <a:fillRect/>
+                    </a:stretch>
+                  </pic:blipFill>
+                  <pic:spPr bwMode="auto">
+                    <a:xfrm>
+                      <a:off x="0" y="0"/>
+                      <a:ext cx="1855470" cy="2348230"/>
+                    </a:xfrm>
+                    <a:prstGeom prst="rect">
+                      <a:avLst/>
+                    </a:prstGeom>
+                    <a:noFill/>
+                    <a:ln>
+                      <a:noFill/>
+                    </a:ln>
+                  </pic:spPr>
+                </pic:pic>
+              </a:graphicData>
+            </a:graphic>
+            <wp14:sizeRelH relativeFrom="page">
+              <wp14:pctWidth>0</wp14:pctWidth>
+            </wp14:sizeRelH>
+            <wp14:sizeRelV relativeFrom="page">
+              <wp14:pctHeight>0</wp14:pctHeight>
+            </wp14:sizeRelV>
+          </wp:anchor>
+        </w:drawing>
+      </w:r>
+      <w:r>
+        <w:rPr>
+          <w:noProof/>
+          <w:lang w:val="en-US" w:eastAsia="nl-NL"/>
+        </w:rPr>
+        <mc:AlternateContent>
+          <mc:Choice Requires="wps">
+            <w:drawing>
+              <wp:anchor distT="0" distB="0" distL="114300" distR="114300" simplePos="0" relativeHeight="251660288" behindDoc="0" locked="0" layoutInCell="1" allowOverlap="1" wp14:anchorId="7DA3E55C" wp14:editId="6BD0E9F3">
+                <wp:simplePos x="0" y="0"/>
+                <wp:positionH relativeFrom="column">
+                  <wp:posOffset>662305</wp:posOffset>
+                </wp:positionH>
+                <wp:positionV relativeFrom="paragraph">
+                  <wp:posOffset>1041400</wp:posOffset>
+                </wp:positionV>
+                <wp:extent cx="393700" cy="330200"/>
+                <wp:effectExtent l="0" t="0" r="0" b="0"/>
+                <wp:wrapThrough wrapText="bothSides">
+                  <wp:wrapPolygon edited="0">
+                    <wp:start x="1394" y="0"/>
+                    <wp:lineTo x="1394" y="19938"/>
+                    <wp:lineTo x="18116" y="19938"/>
+                    <wp:lineTo x="18116" y="0"/>
+                    <wp:lineTo x="1394" y="0"/>
+                  </wp:wrapPolygon>
+                </wp:wrapThrough>
+                <wp:docPr id="10" name="Tekstvak 10"/>
+                <wp:cNvGraphicFramePr/>
+                <a:graphic xmlns:a="http://schemas.openxmlformats.org/drawingml/2006/main">
+                  <a:graphicData uri="http://schemas.microsoft.com/office/word/2010/wordprocessingShape">
+                    <wps:wsp>
+                      <wps:cNvSpPr txBox="1"/>
+                      <wps:spPr>
+                        <a:xfrm>
+                          <a:off x="0" y="0"/>
+                          <a:ext cx="393700" cy="330200"/>
+                        </a:xfrm>
+                        <a:prstGeom prst="rect">
+                          <a:avLst/>
+                        </a:prstGeom>
+                        <a:noFill/>
+                        <a:ln>
+                          <a:noFill/>
+                        </a:ln>
+                        <a:effectLst/>
+                        <a:extLst>
+                          <a:ext uri="{C572A759-6A51-4108-AA02-DFA0A04FC94B}">
+                            <ma14:wrappingTextBoxFlag xmlns:ma14="http://schemas.microsoft.com/office/mac/drawingml/2011/main"/>
+                          </a:ext>
+                        </a:extLst>
+                      </wps:spPr>
+                      <wps:style>
+                        <a:lnRef idx="0">
+                          <a:schemeClr val="accent1"/>
+                        </a:lnRef>
+                        <a:fillRef idx="0">
+                          <a:schemeClr val="accent1"/>
+                        </a:fillRef>
+                        <a:effectRef idx="0">
+                          <a:schemeClr val="accent1"/>
+                        </a:effectRef>
+                        <a:fontRef idx="minor">
+                          <a:schemeClr val="dk1"/>
+                        </a:fontRef>
+                      </wps:style>
+                      <wps:txbx>
+                        <w:txbxContent>
+                          <w:p/>
+                        </w:txbxContent>
+                      </wps:txbx>
+                      <wps:bodyPr rot="0" spcFirstLastPara="0" vertOverflow="overflow" horzOverflow="overflow" vert="horz" wrap="square" lIns="91440" tIns="45720" rIns="91440" bIns="45720" numCol="1" spcCol="0" rtlCol="0" fromWordArt="0" anchor="t" anchorCtr="0" forceAA="0" compatLnSpc="1">
+                        <a:prstTxWarp prst="textNoShape">
+                          <a:avLst/>
+                        </a:prstTxWarp>
+                        <a:noAutofit/>
+                      </wps:bodyPr>
+                    </wps:wsp>
+                  </a:graphicData>
+                </a:graphic>
+                <wp14:sizeRelV relativeFrom="margin">
+                  <wp14:pctHeight>0</wp14:pctHeight>
+                </wp14:sizeRelV>
+              </wp:anchor>
+            </w:drawing>
+          </mc:Choice>
+          <mc:Fallback>
+            <w:pict>
+              <v:shapetype id="_x0000_t202" coordsize="21600,21600" o:spt="202" path="m0,0l0,21600,21600,21600,21600,0xe">
+                <v:stroke joinstyle="miter"/>
+                <v:path gradientshapeok="t" o:connecttype="rect"/>
+              </v:shapetype>
+              <v:shape id="Tekstvak 10" o:spid="_x0000_s1026" type="#_x0000_t202" style="position:absolute;left:0;text-align:left;margin-left:52.15pt;margin-top:82pt;width:31pt;height:26pt;z-index:251660288;visibility:visible;mso-wrap-style:square;mso-height-percent:0;mso-wrap-distance-left:9pt;mso-wrap-distance-top:0;mso-wrap-distance-right:9pt;mso-wrap-distance-bottom:0;mso-position-horizontal:absolute;mso-position-horizontal-relative:text;mso-position-vertical:absolute;mso-position-vertical-relative:text;mso-height-percent:0;mso-height-relative:margin;v-text-anchor:top" o:gfxdata="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" filled="f" stroked="f">
+                <v:textbox>
+                  <w:txbxContent>
+                    <w:p/>
+                  </w:txbxContent>
+                </v:textbox>
+                <w10:wrap type="through"/>
+              </v:shape>
+            </w:pict>
+          </mc:Fallback>
+        </mc:AlternateContent>
+      </w:r>
+      <w:r>
+        <w:tab/>
+      </w:r>
+      <w:r>
+        <w:tab/>
+      </w:r>
+      <w:r>
+        <w:tab/>
+      </w:r>
+      <w:r>
+        <w:tab/>
+      </w:r>
+      <w:r>
+        <w:tab/>
+        <w:t xml:space="preserve"> </w:t>
+      </w:r>
+    </w:p>
+    <w:p>
+      <w:r>
+        <w:rPr>
+          <w:rFonts w:eastAsia="Times New Roman" w:cs="Times New Roman"/>
+        </w:rPr>
+        <w:t xml:space="preserve"> </w:t>
+      </w:r>
+      <w:r>
+        <w:rPr>
+          <w:i/>
+        </w:rPr>
+        <w:t>Figuur 1</w:t>
+      </w:r>
+      <w:r>
+        <w:rPr>
+          <w:i/>
+        </w:rPr>
+        <w:t xml:space="preserve">: </w:t>
+      </w:r>
+      <w:r>
+        <w:rPr>
+          <w:i/>
+        </w:rPr>
+        <w:t>illustratie</w:t>
+      </w:r>
+      <w:r>
+        <w:rPr>
+          <w:i/>
+        </w:rPr>
+        <w:t xml:space="preserve"> van </w:t>
+      </w:r>
+      <w:r>
+        <w:rPr>
+          <w:i/>
+        </w:rPr>
+        <w:t>3 zendertypes</w:t>
+      </w:r>
+      <w:r>
+        <w:rPr>
+          <w:i/>
+        </w:rPr>
+        <w:tab/>
+      </w:r>
+      <w:r>
+        <w:rPr>
+          <w:i/>
+        </w:rPr>
+        <w:tab/>
+      </w:r>
+      <w:r>
+        <w:rPr>
+          <w:i/>
+        </w:rPr>
+        <w:t>Figuur 2</w:t>
+      </w:r>
+      <w:r>
+        <w:rPr>
+          <w:i/>
+        </w:rPr>
+        <w:t>: illustratie van 4 zendertypes</w:t>
+      </w:r>
+    </w:p>
+    <w:p>
+      <w:pPr>
+        <w:pStyle w:val="Geenafstand"/>
+        <w:spacing w:line="360" w:lineRule="auto"/>
+        <w:jc w:val="both"/>
+        <w:rPr>
+          <w:b/>
+        </w:rPr>
+      </w:pPr>
+      <w:r>
+        <w:rPr>
+          <w:b/>
+        </w:rPr>
+        <w:t xml:space="preserve">1.2 </w:t>
+      </w:r>
+      <w:r>
+        <w:rPr>
+          <w:b/>
+        </w:rPr>
+        <w:t>Toestan</w:t>
+      </w:r>
+      <w:r>
+        <w:rPr>
+          <w:b/>
+        </w:rPr>
+        <w:t>ds</w:t>
+      </w:r>
+      <w:r>
+        <w:rPr>
+          <w:b/>
+        </w:rPr>
+        <w:t>ruimte</w:t>
+      </w:r>
+      <w:r>
+        <w:rPr>
+          <w:b/>
+        </w:rPr>
+        <w:t xml:space="preserve"> Goedkope Verdeling</w:t>
+      </w:r>
+    </w:p>
+    <w:p>
+      <w:pPr>
+        <w:pStyle w:val="Geenafstand"/>
+        <w:spacing w:line="360" w:lineRule="auto"/>
+        <w:jc w:val="both"/>
+      </w:pPr>
+      <w:r>
+        <w:t>Voor Goedkope Verdeling is de toestandsruimte 7</w:t>
+      </w:r>
+      <w:r>
+        <w:rPr>
+          <w:vertAlign w:val="superscript"/>
+        </w:rPr>
+        <w:t>n</w:t>
+      </w:r>
+      <w:r>
+        <w:t xml:space="preserve">. Waarbij n het aantal provincies van een land is. Voor Rusland is dat </w:t>
+      </w:r>
+      <w:r>
+        <w:t>7</w:t>
+      </w:r>
+      <w:r>
+        <w:rPr>
+          <w:vertAlign w:val="superscript"/>
+        </w:rPr>
+        <w:t>83</w:t>
+      </w:r>
+      <w:r>
+        <w:t xml:space="preserve">. </w:t>
+      </w:r>
+      <w:r>
+        <w:t>In figuur 3 zijn twee kostenverdelingen weergegeven. Het is de vraag met welke kostenverdeling Moeder Rusland bij de tweede verdeling zo goedkoop mogelijk uit is.</w:t>
+      </w:r>
+      <w:r>
+        <w:t xml:space="preserve"> </w:t>
+      </w:r>
+      <w:r>
+        <w:t xml:space="preserve">De onderbouwing voor deze toestandsruimte is de volgende. </w:t>
+      </w:r>
+      <w:r>
+        <w:t xml:space="preserve"> Omdat  er zeven verschillende zenders zijn met zeven verschillende prijzen kan iedere provincie zeven verschillende zender krijgen.</w:t>
+      </w:r>
+    </w:p>
+    <w:p>
+      <w:r>
+        <w:rPr>
+          <w:noProof/>
+          <w:lang w:val="en-US" w:eastAsia="nl-NL"/>
+        </w:rPr>
+        <w:drawing>
+          <wp:inline distT="0" distB="0" distL="0" distR="0" wp14:anchorId="7EBCAFFE" wp14:editId="27B88CC6">
+            <wp:extent cx="2540000" cy="2616200"/>
+            <wp:effectExtent l="0" t="0" r="0" b="0"/>
+            <wp:docPr id="3" name="Afbeelding 3"/>
+            <wp:cNvGraphicFramePr>
+              <a:graphicFrameLocks xmlns:a="http://schemas.openxmlformats.org/drawingml/2006/main" noChangeAspect="1"/>
+            </wp:cNvGraphicFramePr>
+            <a:graphic xmlns:a="http://schemas.openxmlformats.org/drawingml/2006/main">
+              <a:graphicData uri="http://schemas.openxmlformats.org/drawingml/2006/picture">
+                <pic:pic xmlns:pic="http://schemas.openxmlformats.org/drawingml/2006/picture">
+                  <pic:nvPicPr>
+                    <pic:cNvPr id="0" name="Picture 3"/>
                     <pic:cNvPicPr>
                       <a:picLocks noChangeAspect="1" noChangeArrowheads="1"/>
                     </pic:cNvPicPr>
@@ -735,7 +1188,7 @@
                   <pic:spPr bwMode="auto">
                     <a:xfrm>
                       <a:off x="0" y="0"/>
-                      <a:ext cx="2832100" cy="1943100"/>
+                      <a:ext cx="2540000" cy="2616200"/>
                     </a:xfrm>
                     <a:prstGeom prst="rect">
                       <a:avLst/>
@@ -744,6 +1197,11 @@
                     <a:ln>
                       <a:noFill/>
                     </a:ln>
+                    <a:extLst>
+                      <a:ext uri="{FAA26D3D-D897-4be2-8F04-BA451C77F1D7}">
+                        <ma14:placeholderFlag xmlns:ma14="http://schemas.microsoft.com/office/mac/drawingml/2011/main"/>
+                      </a:ext>
+                    </a:extLst>
                   </pic:spPr>
                 </pic:pic>
               </a:graphicData>
@@ -765,37 +1223,19 @@
         <w:rPr>
           <w:i/>
         </w:rPr>
-        <w:t>Figuur 2</w:t>
+        <w:t xml:space="preserve">Figuur 3: </w:t>
       </w:r>
       <w:r>
         <w:rPr>
           <w:i/>
         </w:rPr>
-        <w:t xml:space="preserve">: </w:t>
+        <w:t>Illustratie van t</w:t>
       </w:r>
       <w:r>
         <w:rPr>
           <w:i/>
         </w:rPr>
-        <w:t>illustratie van een stuk kaart met 3 zendertypes</w:t>
-      </w:r>
-      <w:r>
-        <w:rPr>
-          <w:i/>
-        </w:rPr>
-        <w:tab/>
-      </w:r>
-      <w:r>
-        <w:rPr>
-          <w:i/>
-        </w:rPr>
-        <w:t>Figuur 3</w:t>
-      </w:r>
-      <w:r>
-        <w:rPr>
-          <w:i/>
-        </w:rPr>
-        <w:t>: illustratie van een stuk kaart met 4 zendertypes</w:t>
+        <w:t>wee mogelijke kostenverdeling per zendertype A t/m G.</w:t>
       </w:r>
     </w:p>
     <w:p>
@@ -804,355 +1244,252 @@
         <w:spacing w:line="360" w:lineRule="auto"/>
         <w:jc w:val="both"/>
       </w:pPr>
-      <w:r>
-        <w:t>De toestandsgrootte is verder bepaald doordat iedere provincie iedere vier zendertypes kan krijgen. De toestandsgrootte is dus 4</w:t>
-      </w:r>
-      <w:r>
-        <w:rPr>
-          <w:vertAlign w:val="superscript"/>
-        </w:rPr>
-        <w:t>n</w:t>
-      </w:r>
-      <w:r>
-        <w:t xml:space="preserve">. Waarbij n het aantal provincies van een land is. Dit getal kan vervolgens nog door vier worden gedeeld omdat er geen verschil is tussen de zenders. Als je bijvoorbeeld drie provincies hebt met drie zenders, en alle zenders hebben type 1 dan is dit eigenlijk dezelfde oplossing als wanneer alle zenders type 3 zouden zijn. </w:t>
-      </w:r>
-      <w:r>
-        <w:t>Oekraïne</w:t>
-      </w:r>
-      <w:r>
-        <w:t xml:space="preserve"> heeft 27</w:t>
-      </w:r>
-      <w:r>
-        <w:t xml:space="preserve"> provincies, de Vere</w:t>
-      </w:r>
-      <w:r>
-        <w:t>nigde Staten heeft 50</w:t>
-      </w:r>
-      <w:r>
-        <w:t xml:space="preserve"> provincies</w:t>
-      </w:r>
-      <w:r>
-        <w:t xml:space="preserve"> (staten), China heeft 22 provincies en Rusland heeft 85</w:t>
-      </w:r>
-      <w:r>
-        <w:t xml:space="preserve"> provincies.</w:t>
-      </w:r>
-      <w:r>
-        <w:t xml:space="preserve"> Daarom zijn de toestandsruimtes 4</w:t>
-      </w:r>
-      <w:r>
-        <w:rPr>
-          <w:vertAlign w:val="superscript"/>
-        </w:rPr>
-        <w:t>27</w:t>
-      </w:r>
-      <w:r>
-        <w:t>/4 voor Oekraïne, 4</w:t>
-      </w:r>
-      <w:r>
-        <w:rPr>
-          <w:vertAlign w:val="superscript"/>
-        </w:rPr>
-        <w:t>50</w:t>
-      </w:r>
-      <w:r>
-        <w:t>/4</w:t>
-      </w:r>
-      <w:r>
+    </w:p>
+    <w:p>
+      <w:pPr>
+        <w:pStyle w:val="Geenafstand"/>
+        <w:spacing w:line="360" w:lineRule="auto"/>
+        <w:jc w:val="both"/>
+        <w:rPr>
+          <w:b/>
+        </w:rPr>
+      </w:pPr>
+      <w:r>
+        <w:rPr>
+          <w:b/>
+        </w:rPr>
+        <w:t>2. METHODES</w:t>
+      </w:r>
+    </w:p>
+    <w:p>
+      <w:pPr>
+        <w:pStyle w:val="Geenafstand"/>
+        <w:spacing w:line="360" w:lineRule="auto"/>
+        <w:jc w:val="both"/>
+      </w:pPr>
+      <w:r>
+        <w:lastRenderedPageBreak/>
+        <w:t>In het hiernavolgende zal eerst de methode van Gelijke Verdeling worden beschreven waarna de methode voor Goedkope Verdeling zal worden gepresenteerd.</w:t>
+      </w:r>
+    </w:p>
+    <w:p>
+      <w:pPr>
+        <w:pStyle w:val="Geenafstand"/>
+        <w:spacing w:line="360" w:lineRule="auto"/>
+        <w:jc w:val="both"/>
+      </w:pPr>
+    </w:p>
+    <w:p>
+      <w:pPr>
+        <w:pStyle w:val="Geenafstand"/>
+        <w:spacing w:line="360" w:lineRule="auto"/>
+        <w:jc w:val="both"/>
+      </w:pPr>
+      <w:r>
+        <w:rPr>
+          <w:b/>
+        </w:rPr>
+        <w:t xml:space="preserve">2.1 </w:t>
+      </w:r>
+      <w:r>
+        <w:rPr>
+          <w:b/>
+        </w:rPr>
+        <w:t>Methode</w:t>
+      </w:r>
+      <w:r>
+        <w:rPr>
+          <w:b/>
+        </w:rPr>
         <w:t xml:space="preserve"> </w:t>
       </w:r>
       <w:r>
-        <w:t>voor de Verenigde Staten, 4</w:t>
-      </w:r>
-      <w:r>
-        <w:rPr>
-          <w:vertAlign w:val="superscript"/>
-        </w:rPr>
-        <w:t>22</w:t>
-      </w:r>
-      <w:r>
-        <w:t>/4 voor China en 4</w:t>
-      </w:r>
-      <w:r>
-        <w:rPr>
-          <w:vertAlign w:val="superscript"/>
-        </w:rPr>
-        <w:t>83</w:t>
-      </w:r>
-      <w:r>
-        <w:t>/4</w:t>
+        <w:rPr>
+          <w:b/>
+        </w:rPr>
+        <w:t>Gelijke V</w:t>
+      </w:r>
+      <w:r>
+        <w:rPr>
+          <w:b/>
+        </w:rPr>
+        <w:t>erdeling</w:t>
+      </w:r>
+    </w:p>
+    <w:p>
+      <w:pPr>
+        <w:pStyle w:val="Geenafstand"/>
+        <w:spacing w:line="360" w:lineRule="auto"/>
+      </w:pPr>
+      <w:r>
+        <w:t xml:space="preserve">Het algoritme voor </w:t>
+      </w:r>
+      <w:r>
+        <w:t>Gelijke V</w:t>
+      </w:r>
+      <w:r>
+        <w:t xml:space="preserve">erdeling </w:t>
+      </w:r>
+      <w:r>
+        <w:t xml:space="preserve">is constructief. </w:t>
       </w:r>
       <w:r>
         <w:t xml:space="preserve"> </w:t>
       </w:r>
       <w:r>
-        <w:t>voor</w:t>
+        <w:t>Drie volgordes van invulling van de provincies met zendertypes leiden tot drie verschillende resultaten. De eerste invulling is random</w:t>
+      </w:r>
+      <w:r>
+        <w:t xml:space="preserve"> (hierna: “random”)</w:t>
+      </w:r>
+      <w:r>
+        <w:t xml:space="preserve">, bij de tweede invulling worden eerst de provincies ingevuld met de meeste omringende </w:t>
+      </w:r>
+      <w:r>
+        <w:t>provincies</w:t>
       </w:r>
       <w:r>
         <w:t xml:space="preserve"> </w:t>
       </w:r>
       <w:r>
-        <w:t>Rusland.</w:t>
-      </w:r>
-    </w:p>
-    <w:p>
-      <w:pPr>
-        <w:pStyle w:val="Geenafstand"/>
-        <w:spacing w:line="360" w:lineRule="auto"/>
-        <w:jc w:val="both"/>
-      </w:pPr>
-    </w:p>
-    <w:p>
-      <w:pPr>
-        <w:pStyle w:val="Geenafstand"/>
-        <w:spacing w:line="360" w:lineRule="auto"/>
-        <w:jc w:val="both"/>
-        <w:rPr>
-          <w:b/>
-        </w:rPr>
-      </w:pPr>
-      <w:r>
-        <w:rPr>
-          <w:b/>
-        </w:rPr>
-        <w:t>2. METHODES</w:t>
-      </w:r>
-    </w:p>
-    <w:p>
-      <w:pPr>
-        <w:pStyle w:val="Geenafstand"/>
-        <w:spacing w:line="360" w:lineRule="auto"/>
-        <w:jc w:val="both"/>
-      </w:pPr>
-      <w:r>
-        <w:rPr>
-          <w:b/>
-        </w:rPr>
-        <w:t xml:space="preserve">2.1 Probleem </w:t>
-      </w:r>
-      <w:r>
-        <w:rPr>
-          <w:b/>
-        </w:rPr>
-        <w:t>Gelijke V</w:t>
-      </w:r>
-      <w:r>
-        <w:rPr>
-          <w:b/>
-        </w:rPr>
-        <w:t>erdeling</w:t>
-      </w:r>
-    </w:p>
-    <w:p>
-      <w:pPr>
-        <w:pStyle w:val="Geenafstand"/>
-        <w:spacing w:line="360" w:lineRule="auto"/>
-      </w:pPr>
-      <w:r>
-        <w:t xml:space="preserve">Het algoritme voor </w:t>
-      </w:r>
-      <w:r>
-        <w:t>het Gelijke V</w:t>
-      </w:r>
-      <w:r>
-        <w:t>erdeling probleem</w:t>
-      </w:r>
-      <w:r>
-        <w:t xml:space="preserve"> is constructief en </w:t>
-      </w:r>
-      <w:r>
-        <w:t>een Depth-First search algoritme</w:t>
-      </w:r>
-      <w:r>
-        <w:t xml:space="preserve">. </w:t>
-      </w:r>
-      <w:r>
-        <w:t xml:space="preserve"> Aangezien we hebben vastgesteld dat er v</w:t>
-      </w:r>
-      <w:r>
-        <w:t>ier zend</w:t>
-      </w:r>
-      <w:r>
-        <w:t>ers</w:t>
-      </w:r>
-      <w:r>
-        <w:t>, nummer 1 t/m 4,</w:t>
-      </w:r>
-      <w:r>
-        <w:t xml:space="preserve"> nodig zijn beginnen we bij de</w:t>
-      </w:r>
-      <w:r>
-        <w:t xml:space="preserve"> provincies die een oneven aantal omringende provincies hebben, in dit </w:t>
-      </w:r>
-      <w:r>
-        <w:t>geval zijn er namelijk sowieso vier</w:t>
-      </w:r>
-      <w:r>
-        <w:t xml:space="preserve"> versch</w:t>
-      </w:r>
-      <w:r>
-        <w:t xml:space="preserve">illende soorten zenders nodig. Bovendien begint het algoritme </w:t>
-      </w:r>
-      <w:r>
-        <w:t xml:space="preserve">bij </w:t>
-      </w:r>
-      <w:r>
-        <w:t xml:space="preserve">de </w:t>
-      </w:r>
-      <w:r>
-        <w:t>provincies met de meest aangrenzende provincies</w:t>
-      </w:r>
-      <w:r>
-        <w:t>. De reden hiervoor is dat er op deze manier een gelijke verdeling bereikt kan worden. Bij weinig aangrenzende provincies kan er namelijk gekozen worden tussen verschillende zendertypes, zodat bij de als laatst in te vullen provincies een zendertype gebruikt kan worden die daarvoor het minst gebruikt is. Indien er</w:t>
-      </w:r>
-      <w:r>
-        <w:t xml:space="preserve"> maar 1 zender mogelijk is, kies</w:t>
-      </w:r>
-      <w:r>
-        <w:t>t het algoritme</w:t>
-      </w:r>
+        <w:t xml:space="preserve">(hierna: “most </w:t>
+      </w:r>
+      <w:proofErr w:type="spellStart"/>
+      <w:r>
+        <w:t>connected</w:t>
+      </w:r>
+      <w:proofErr w:type="spellEnd"/>
+      <w:r>
+        <w:t xml:space="preserve">”) </w:t>
+      </w:r>
+      <w:r>
+        <w:t xml:space="preserve">en bij de derde invulling </w:t>
+      </w:r>
+      <w:r>
+        <w:t>worden eerst de provincies ingevuld met de minst om</w:t>
+      </w:r>
+      <w:r>
+        <w:t>ringende provincies (hierna: “</w:t>
+      </w:r>
+      <w:proofErr w:type="spellStart"/>
+      <w:r>
+        <w:t>le</w:t>
+      </w:r>
+      <w:r>
+        <w:t>ast</w:t>
+      </w:r>
+      <w:proofErr w:type="spellEnd"/>
       <w:r>
         <w:t xml:space="preserve"> </w:t>
       </w:r>
-      <w:r>
-        <w:t>dat</w:t>
-      </w:r>
-      <w:r>
-        <w:t xml:space="preserve"> zender</w:t>
-      </w:r>
-      <w:r>
-        <w:t xml:space="preserve">type. </w:t>
-      </w:r>
-      <w:r>
-        <w:t>Als er meerdere zendertypes mogelijk zijn en als alle zenders gelijk aanwezig zijn begin bij het toegestane zendertype met het laagste getal</w:t>
-      </w:r>
-      <w:r>
-        <w:t xml:space="preserve">. Als zendertype 1 mag, kiest het algoritme dus zendertype 1. </w:t>
-      </w:r>
-      <w:r>
-        <w:t>Als er meerdere zendertypes mogelijk zijn en als alle zenders niet gelijk aanwezig zijn, kies</w:t>
-      </w:r>
-      <w:r>
-        <w:t>t het algoritme</w:t>
-      </w:r>
-      <w:r>
-        <w:t xml:space="preserve"> de zender die het minst aanwezig is. </w:t>
-      </w:r>
-      <w:r>
-        <w:br/>
-      </w:r>
-      <w:r>
-        <w:lastRenderedPageBreak/>
-        <w:t xml:space="preserve">Als </w:t>
-      </w:r>
-      <w:r>
-        <w:t xml:space="preserve">de </w:t>
-      </w:r>
-      <w:r>
-        <w:t>oplossing niet mogelijk is, ga terug totdat er een mogelijke</w:t>
-      </w:r>
-      <w:r>
-        <w:t xml:space="preserve"> oplossing komt. Dit is de toepassing van het Depth-First search algoritme. Dus eerst een stap terug en dan weer een nieuwe stap een</w:t>
-      </w:r>
-      <w:r>
-        <w:t xml:space="preserve"> vooruit</w:t>
-      </w:r>
-      <w:r>
-        <w:t xml:space="preserve"> met een nieuwe verdeling. Zie figuur 4 voor een visualisatie van een </w:t>
-      </w:r>
-      <w:r>
-        <w:t>Depth-First search algoritme.</w:t>
-      </w:r>
-    </w:p>
-    <w:p>
-      <w:pPr>
-        <w:pStyle w:val="Geenafstand"/>
-        <w:spacing w:line="360" w:lineRule="auto"/>
-      </w:pPr>
-    </w:p>
-    <w:p>
-      <w:pPr>
-        <w:pStyle w:val="Geenafstand"/>
-        <w:spacing w:line="360" w:lineRule="auto"/>
-      </w:pPr>
-      <w:r>
-        <w:rPr>
-          <w:rFonts w:eastAsia="Times New Roman" w:cs="Times New Roman"/>
-          <w:noProof/>
-          <w:lang w:val="en-US" w:eastAsia="nl-NL"/>
-        </w:rPr>
-        <w:drawing>
-          <wp:inline distT="0" distB="0" distL="0" distR="0" wp14:anchorId="4CB224CA" wp14:editId="4DC43EBA">
-            <wp:extent cx="2877344" cy="1841500"/>
-            <wp:effectExtent l="0" t="0" r="0" b="0"/>
-            <wp:docPr id="2" name="Afbeelding 1" descr="https://upload.wikimedia.org/wikipedia/commons/thumb/1/1f/Depth-first-tree.svg/300px-Depth-first-tree.svg.png"/>
-            <wp:cNvGraphicFramePr>
-              <a:graphicFrameLocks xmlns:a="http://schemas.openxmlformats.org/drawingml/2006/main" noChangeAspect="1"/>
-            </wp:cNvGraphicFramePr>
-            <a:graphic xmlns:a="http://schemas.openxmlformats.org/drawingml/2006/main">
-              <a:graphicData uri="http://schemas.openxmlformats.org/drawingml/2006/picture">
-                <pic:pic xmlns:pic="http://schemas.openxmlformats.org/drawingml/2006/picture">
-                  <pic:nvPicPr>
-                    <pic:cNvPr id="0" name="Picture 1" descr="https://upload.wikimedia.org/wikipedia/commons/thumb/1/1f/Depth-first-tree.svg/300px-Depth-first-tree.svg.png"/>
-                    <pic:cNvPicPr>
-                      <a:picLocks noChangeAspect="1" noChangeArrowheads="1"/>
-                    </pic:cNvPicPr>
-                  </pic:nvPicPr>
-                  <pic:blipFill>
-                    <a:blip r:embed="rId11">
-                      <a:extLst>
-                        <a:ext uri="{28A0092B-C50C-407E-A947-70E740481C1C}">
-                          <a14:useLocalDpi xmlns:a14="http://schemas.microsoft.com/office/drawing/2010/main" val="0"/>
-                        </a:ext>
-                      </a:extLst>
-                    </a:blip>
-                    <a:srcRect/>
-                    <a:stretch>
-                      <a:fillRect/>
-                    </a:stretch>
-                  </pic:blipFill>
-                  <pic:spPr bwMode="auto">
-                    <a:xfrm>
-                      <a:off x="0" y="0"/>
-                      <a:ext cx="2877344" cy="1841500"/>
-                    </a:xfrm>
-                    <a:prstGeom prst="rect">
-                      <a:avLst/>
-                    </a:prstGeom>
-                    <a:noFill/>
-                    <a:ln>
-                      <a:noFill/>
-                    </a:ln>
-                  </pic:spPr>
-                </pic:pic>
-              </a:graphicData>
-            </a:graphic>
-          </wp:inline>
-        </w:drawing>
-      </w:r>
-    </w:p>
-    <w:p>
-      <w:pPr>
-        <w:pStyle w:val="Geenafstand"/>
-        <w:spacing w:line="360" w:lineRule="auto"/>
-        <w:rPr>
-          <w:i/>
-        </w:rPr>
-      </w:pPr>
-      <w:r>
-        <w:rPr>
-          <w:i/>
-        </w:rPr>
-        <w:t>Figuur 4: illustratie van een Depth-First Search algoritme</w:t>
-      </w:r>
-    </w:p>
-    <w:p>
-      <w:pPr>
-        <w:pStyle w:val="Geenafstand"/>
-        <w:spacing w:line="360" w:lineRule="auto"/>
-      </w:pPr>
-      <w:r>
-        <w:t xml:space="preserve">De volgorde van de nieuw te maken keuze is als volgt. </w:t>
+      <w:proofErr w:type="spellStart"/>
+      <w:r>
+        <w:t>connected</w:t>
+      </w:r>
+      <w:proofErr w:type="spellEnd"/>
+      <w:r>
+        <w:t>”).</w:t>
+      </w:r>
+      <w:r>
+        <w:t xml:space="preserve"> De reden dat het algoritme eerst random uitgevoerd wordt is </w:t>
+      </w:r>
+      <w:r>
+        <w:rPr>
+          <w:highlight w:val="yellow"/>
+        </w:rPr>
+        <w:t>[?]</w:t>
+      </w:r>
+      <w:r>
+        <w:t xml:space="preserve">. De reden dat daarna het algoritme de most </w:t>
+      </w:r>
+      <w:proofErr w:type="spellStart"/>
+      <w:r>
+        <w:t>conncted</w:t>
+      </w:r>
+      <w:proofErr w:type="spellEnd"/>
+      <w:r>
+        <w:t xml:space="preserve"> methode uitvoert is er bij weinig aangrenzende provincies kan er namelijk gekozen worden tussen verschillende zendertypes, zodat bij de als laatst in te vullen provincies een zendertype gebruikt kan worden die daarvoor het minst gebruikt is. Indien er, in het begin van de invulling, maar 1 zender mogelijk is, kiest het algoritme dat zendertype. Als er meerdere zendertypes mogelijk zijn en als alle zenders gelijk aanwezig zijn begin bij het toegestane zendertype met het laagste getal. Als er meerdere zendertypes mogelijk zijn en als alle zenders niet gelijk aanwezig zijn, kiest het algoritme de zender die het minst aanwezig is. De reden dat het algoritme ook de </w:t>
+      </w:r>
+      <w:proofErr w:type="spellStart"/>
+      <w:r>
+        <w:t>least</w:t>
+      </w:r>
+      <w:proofErr w:type="spellEnd"/>
+      <w:r>
+        <w:t xml:space="preserve"> </w:t>
+      </w:r>
+      <w:proofErr w:type="spellStart"/>
+      <w:r>
+        <w:t>connected</w:t>
+      </w:r>
+      <w:proofErr w:type="spellEnd"/>
+      <w:r>
+        <w:t xml:space="preserve"> methode volgt is dat zo het vermoeden dat bestaat dat de most </w:t>
+      </w:r>
+      <w:proofErr w:type="spellStart"/>
+      <w:r>
+        <w:t>connected</w:t>
+      </w:r>
+      <w:proofErr w:type="spellEnd"/>
+      <w:r>
+        <w:t xml:space="preserve"> methode de gelijkste verdeling oplevert getest kan worden. </w:t>
+      </w:r>
+      <w:r>
+        <w:rPr>
+          <w:highlight w:val="yellow"/>
+        </w:rPr>
+        <w:t xml:space="preserve"> </w:t>
+      </w:r>
+      <w:r>
+        <w:rPr>
+          <w:highlight w:val="yellow"/>
+        </w:rPr>
+        <w:t>[IETS MEER UITLEG?]</w:t>
+      </w:r>
+      <w:r>
+        <w:t xml:space="preserve"> </w:t>
+      </w:r>
+    </w:p>
+    <w:p>
+      <w:pPr>
+        <w:pStyle w:val="Geenafstand"/>
+        <w:spacing w:line="360" w:lineRule="auto"/>
+      </w:pPr>
+    </w:p>
+    <w:p>
+      <w:pPr>
+        <w:pStyle w:val="Geenafstand"/>
+        <w:spacing w:line="360" w:lineRule="auto"/>
+      </w:pPr>
+      <w:r>
+        <w:t xml:space="preserve">De volgorde </w:t>
+      </w:r>
+      <w:r>
+        <w:t xml:space="preserve">bij most </w:t>
+      </w:r>
+      <w:proofErr w:type="spellStart"/>
+      <w:r>
+        <w:t>connected</w:t>
+      </w:r>
+      <w:proofErr w:type="spellEnd"/>
+      <w:r>
+        <w:t xml:space="preserve"> en </w:t>
+      </w:r>
+      <w:proofErr w:type="spellStart"/>
+      <w:r>
+        <w:t>least</w:t>
+      </w:r>
+      <w:proofErr w:type="spellEnd"/>
+      <w:r>
+        <w:t xml:space="preserve"> </w:t>
+      </w:r>
+      <w:proofErr w:type="spellStart"/>
+      <w:r>
+        <w:t>connected</w:t>
+      </w:r>
+      <w:proofErr w:type="spellEnd"/>
+      <w:r>
+        <w:t xml:space="preserve"> is als volgt. </w:t>
       </w:r>
       <w:r>
         <w:t>Eerst</w:t>
@@ -1164,10 +1501,19 @@
         <w:t xml:space="preserve">kiest het algoritme </w:t>
       </w:r>
       <w:r>
-        <w:t>het zendertype dat op een na minste zenders he</w:t>
-      </w:r>
-      <w:r>
-        <w:t>eft, dan op twee na minste et cetera. B</w:t>
+        <w:t xml:space="preserve">het zendertype dat </w:t>
+      </w:r>
+      <w:r>
+        <w:t>het minst aanwezig is</w:t>
+      </w:r>
+      <w:r>
+        <w:t>, dan op twe</w:t>
+      </w:r>
+      <w:r>
+        <w:t>e na minst</w:t>
+      </w:r>
+      <w:r>
+        <w:t xml:space="preserve"> et cetera. B</w:t>
       </w:r>
       <w:r>
         <w:t xml:space="preserve">ij iedere stap </w:t>
@@ -1182,7 +1528,19 @@
         <w:t>zijn</w:t>
       </w:r>
       <w:r>
-        <w:t xml:space="preserve"> en als er een andere optie </w:t>
+        <w:t xml:space="preserve"> </w:t>
+      </w:r>
+      <w:r>
+        <w:t xml:space="preserve">en deze een gelijkere verdeling oplevert </w:t>
+      </w:r>
+      <w:r>
+        <w:t xml:space="preserve">en als er </w:t>
+      </w:r>
+      <w:r>
+        <w:t xml:space="preserve">zo </w:t>
+      </w:r>
+      <w:r>
+        <w:t xml:space="preserve">een andere optie </w:t>
       </w:r>
       <w:r>
         <w:t>is</w:t>
@@ -1191,69 +1549,64 @@
         <w:t>, kies</w:t>
       </w:r>
       <w:r>
-        <w:t>t het die andere optie. Daarbij bestaat er</w:t>
-      </w:r>
-      <w:r>
-        <w:t xml:space="preserve"> </w:t>
-      </w:r>
-      <w:r>
-        <w:t>wederom</w:t>
-      </w:r>
-      <w:r>
-        <w:t xml:space="preserve"> een voorkeur voor  het zendertype</w:t>
-      </w:r>
-      <w:r>
-        <w:t xml:space="preserve"> met het laagste aantal zenders. Als de opties op dat niveau op zijn gaat het algoritme twee stappen terug en weer twee vooruit. Dit proces gaat door tot de beste oplossing gevonden is, oftewel, de oplossing met de meest gelijke verdeling.</w:t>
-      </w:r>
-    </w:p>
-    <w:p>
-      <w:pPr>
-        <w:pStyle w:val="Geenafstand"/>
-        <w:spacing w:line="360" w:lineRule="auto"/>
-      </w:pPr>
-    </w:p>
-    <w:p>
-      <w:pPr>
-        <w:pStyle w:val="Geenafstand"/>
-        <w:spacing w:line="360" w:lineRule="auto"/>
-      </w:pPr>
-      <w:r>
-        <w:t>Een kenmerk van de heuristiek van het algoritme is het beginnen bij de oneven omliggende provincies. Bij een oneven aantal omliggende provincies zijn er zoals uitgelegd altijd vier zendertypes nodig. Deze heuristiek hangt samen met het</w:t>
-      </w:r>
-      <w:r>
-        <w:t xml:space="preserve"> </w:t>
-      </w:r>
-      <w:r>
-        <w:t xml:space="preserve">tweede </w:t>
-      </w:r>
-      <w:r>
-        <w:t xml:space="preserve">belangrijk kenmerk van </w:t>
-      </w:r>
-      <w:r>
-        <w:t>het</w:t>
-      </w:r>
-      <w:r>
-        <w:t xml:space="preserve"> algoritme</w:t>
-      </w:r>
-      <w:r>
-        <w:t>. Dit</w:t>
-      </w:r>
-      <w:r>
-        <w:t xml:space="preserve"> is de heuristiek dat men sneller tot een goede oplossing komt wanneer de provincie met de meeste aangrenzende provincies al</w:t>
-      </w:r>
-      <w:r>
-        <w:t>s</w:t>
-      </w:r>
-      <w:r>
-        <w:t xml:space="preserve"> eerste een zendertype kr</w:t>
-      </w:r>
-      <w:r>
-        <w:t>ijgt toegewezen en de provincie</w:t>
+        <w:t xml:space="preserve">t het die andere optie. </w:t>
       </w:r>
       <w:bookmarkStart w:id="0" w:name="_GoBack"/>
       <w:bookmarkEnd w:id="0"/>
       <w:r>
-        <w:t xml:space="preserve"> met de minste aangrenzende provincies als laatste dan wanneer provincies in een random volgorde zendertypes krijgen aangewezen. De onderbouwing voor deze heuristiek is dat bij provincies die weinig aangrenzende provincies hebben er vaak een keuzemogelijkheid is in zendertypes. Terwijl er bij provincies die veel aangrenzende provincies vaak weinig keuzemogelijkheden zijn, omdat er door veel aangrenzende provincies wordt bepaald dat er een aantal zendertypes niet </w:t>
+        <w:t>Dit proces gaat door tot de beste oplossing gevonden is, oftewel, de oplossing met de meest gelijke verdeling.</w:t>
+      </w:r>
+    </w:p>
+    <w:p>
+      <w:pPr>
+        <w:pStyle w:val="Geenafstand"/>
+        <w:spacing w:line="360" w:lineRule="auto"/>
+      </w:pPr>
+    </w:p>
+    <w:p>
+      <w:pPr>
+        <w:pStyle w:val="Geenafstand"/>
+        <w:spacing w:line="360" w:lineRule="auto"/>
+      </w:pPr>
+      <w:r>
+        <w:t>Een kenmerk van de heuristiek van het algoritme is het beginnen bij de oneven omliggende provincies. Bij een oneven aantal omliggende provincies zijn er zoals uitgelegd altijd vier zendertypes nodig. Deze heuristiek hangt samen met het</w:t>
+      </w:r>
+      <w:r>
+        <w:t xml:space="preserve"> </w:t>
+      </w:r>
+      <w:r>
+        <w:t xml:space="preserve">tweede </w:t>
+      </w:r>
+      <w:r>
+        <w:t xml:space="preserve">belangrijk kenmerk van </w:t>
+      </w:r>
+      <w:r>
+        <w:t>het</w:t>
+      </w:r>
+      <w:r>
+        <w:t xml:space="preserve"> algoritme</w:t>
+      </w:r>
+      <w:r>
+        <w:t>. Dit</w:t>
+      </w:r>
+      <w:r>
+        <w:t xml:space="preserve"> is de heuristiek dat men sneller tot een goede oplossing komt wanneer de provincie met de meeste aangrenzende provincies al</w:t>
+      </w:r>
+      <w:r>
+        <w:t>s</w:t>
+      </w:r>
+      <w:r>
+        <w:t xml:space="preserve"> eerste een zendertype kr</w:t>
+      </w:r>
+      <w:r>
+        <w:t>ijgt toegewezen en de provincie</w:t>
+      </w:r>
+      <w:r>
+        <w:t xml:space="preserve"> met de minste aangrenzende provincies als laatste dan wanneer provincies in een random volgorde zendertypes krijgen aangewezen. De onderbouwing voor deze heuristiek is dat bij provincies die weinig aangrenzende provincies hebben </w:t>
+      </w:r>
+      <w:r>
+        <w:lastRenderedPageBreak/>
+        <w:t xml:space="preserve">er vaak een keuzemogelijkheid is in zendertypes. Terwijl er bij provincies die veel aangrenzende provincies vaak weinig keuzemogelijkheden zijn, omdat er door veel aangrenzende provincies wordt bepaald dat er een aantal zendertypes niet </w:t>
       </w:r>
       <w:r>
         <w:t xml:space="preserve">gekozen </w:t>
@@ -1304,7 +1657,7 @@
         <w:spacing w:line="360" w:lineRule="auto"/>
         <w:jc w:val="both"/>
       </w:pPr>
-      <w:hyperlink r:id="rId12" w:history="1">
+      <w:hyperlink r:id="rId11" w:history="1">
         <w:r>
           <w:rPr>
             <w:rStyle w:val="Hyperlink"/>
@@ -1440,6 +1793,8 @@
     </w:p>
     <w:p/>
     <w:sectPr>
+      <w:footerReference w:type="even" r:id="rId12"/>
+      <w:footerReference w:type="default" r:id="rId13"/>
       <w:pgSz w:w="12240" w:h="15840"/>
       <w:pgMar w:top="1417" w:right="1417" w:bottom="1417" w:left="1417" w:header="708" w:footer="708" w:gutter="0"/>
       <w:cols w:space="708"/>
@@ -1472,6 +1827,95 @@
     </w:p>
   </w:endnote>
 </w:endnotes>
+</file>
+
+<file path=word/footer1.xml><?xml version="1.0" encoding="utf-8"?>
+<w:ftr xmlns:wpc="http://schemas.microsoft.com/office/word/2010/wordprocessingCanvas" xmlns:mo="http://schemas.microsoft.com/office/mac/office/2008/main" xmlns:mc="http://schemas.openxmlformats.org/markup-compatibility/2006" xmlns:mv="urn:schemas-microsoft-com:mac:vml" xmlns:o="urn:schemas-microsoft-com:office:office" xmlns:r="http://schemas.openxmlformats.org/officeDocument/2006/relationships" xmlns:m="http://schemas.openxmlformats.org/officeDocument/2006/math" xmlns:v="urn:schemas-microsoft-com:vml" xmlns:wp14="http://schemas.microsoft.com/office/word/2010/wordprocessingDrawing" xmlns:wp="http://schemas.openxmlformats.org/drawingml/2006/wordprocessingDrawing" xmlns:w10="urn:schemas-microsoft-com:office:word" xmlns:w="http://schemas.openxmlformats.org/wordprocessingml/2006/main" xmlns:w14="http://schemas.microsoft.com/office/word/2010/wordml" xmlns:wpg="http://schemas.microsoft.com/office/word/2010/wordprocessingGroup" xmlns:wpi="http://schemas.microsoft.com/office/word/2010/wordprocessingInk" xmlns:wne="http://schemas.microsoft.com/office/word/2006/wordml" xmlns:wps="http://schemas.microsoft.com/office/word/2010/wordprocessingShape" mc:Ignorable="w14 wp14">
+  <w:p>
+    <w:pPr>
+      <w:pStyle w:val="Voettekst"/>
+      <w:framePr w:wrap="around" w:vAnchor="text" w:hAnchor="margin" w:xAlign="right" w:y="1"/>
+      <w:rPr>
+        <w:rStyle w:val="Paginanummer"/>
+      </w:rPr>
+    </w:pPr>
+    <w:r>
+      <w:rPr>
+        <w:rStyle w:val="Paginanummer"/>
+      </w:rPr>
+      <w:fldChar w:fldCharType="begin"/>
+    </w:r>
+    <w:r>
+      <w:rPr>
+        <w:rStyle w:val="Paginanummer"/>
+      </w:rPr>
+      <w:instrText xml:space="preserve">PAGE  </w:instrText>
+    </w:r>
+    <w:r>
+      <w:rPr>
+        <w:rStyle w:val="Paginanummer"/>
+      </w:rPr>
+      <w:fldChar w:fldCharType="end"/>
+    </w:r>
+  </w:p>
+  <w:p>
+    <w:pPr>
+      <w:pStyle w:val="Voettekst"/>
+      <w:ind w:right="360"/>
+    </w:pPr>
+  </w:p>
+</w:ftr>
+</file>
+
+<file path=word/footer2.xml><?xml version="1.0" encoding="utf-8"?>
+<w:ftr xmlns:wpc="http://schemas.microsoft.com/office/word/2010/wordprocessingCanvas" xmlns:mo="http://schemas.microsoft.com/office/mac/office/2008/main" xmlns:mc="http://schemas.openxmlformats.org/markup-compatibility/2006" xmlns:mv="urn:schemas-microsoft-com:mac:vml" xmlns:o="urn:schemas-microsoft-com:office:office" xmlns:r="http://schemas.openxmlformats.org/officeDocument/2006/relationships" xmlns:m="http://schemas.openxmlformats.org/officeDocument/2006/math" xmlns:v="urn:schemas-microsoft-com:vml" xmlns:wp14="http://schemas.microsoft.com/office/word/2010/wordprocessingDrawing" xmlns:wp="http://schemas.openxmlformats.org/drawingml/2006/wordprocessingDrawing" xmlns:w10="urn:schemas-microsoft-com:office:word" xmlns:w="http://schemas.openxmlformats.org/wordprocessingml/2006/main" xmlns:w14="http://schemas.microsoft.com/office/word/2010/wordml" xmlns:wpg="http://schemas.microsoft.com/office/word/2010/wordprocessingGroup" xmlns:wpi="http://schemas.microsoft.com/office/word/2010/wordprocessingInk" xmlns:wne="http://schemas.microsoft.com/office/word/2006/wordml" xmlns:wps="http://schemas.microsoft.com/office/word/2010/wordprocessingShape" mc:Ignorable="w14 wp14">
+  <w:p>
+    <w:pPr>
+      <w:pStyle w:val="Voettekst"/>
+      <w:framePr w:wrap="around" w:vAnchor="text" w:hAnchor="margin" w:xAlign="right" w:y="1"/>
+      <w:rPr>
+        <w:rStyle w:val="Paginanummer"/>
+      </w:rPr>
+    </w:pPr>
+    <w:r>
+      <w:rPr>
+        <w:rStyle w:val="Paginanummer"/>
+      </w:rPr>
+      <w:fldChar w:fldCharType="begin"/>
+    </w:r>
+    <w:r>
+      <w:rPr>
+        <w:rStyle w:val="Paginanummer"/>
+      </w:rPr>
+      <w:instrText xml:space="preserve">PAGE  </w:instrText>
+    </w:r>
+    <w:r>
+      <w:rPr>
+        <w:rStyle w:val="Paginanummer"/>
+      </w:rPr>
+      <w:fldChar w:fldCharType="separate"/>
+    </w:r>
+    <w:r>
+      <w:rPr>
+        <w:rStyle w:val="Paginanummer"/>
+        <w:noProof/>
+      </w:rPr>
+      <w:t>5</w:t>
+    </w:r>
+    <w:r>
+      <w:rPr>
+        <w:rStyle w:val="Paginanummer"/>
+      </w:rPr>
+      <w:fldChar w:fldCharType="end"/>
+    </w:r>
+  </w:p>
+  <w:p>
+    <w:pPr>
+      <w:pStyle w:val="Voettekst"/>
+      <w:ind w:right="360"/>
+    </w:pPr>
+  </w:p>
+</w:ftr>
 </file>
 
 <file path=word/footnotes.xml><?xml version="1.0" encoding="utf-8"?>
@@ -2150,6 +2594,36 @@
       <w:vertAlign w:val="superscript"/>
     </w:rPr>
   </w:style>
+  <w:style w:type="paragraph" w:styleId="Voettekst">
+    <w:name w:val="footer"/>
+    <w:basedOn w:val="Normaal"/>
+    <w:link w:val="VoettekstTeken"/>
+    <w:uiPriority w:val="99"/>
+    <w:unhideWhenUsed/>
+    <w:rsid w:val="00554E20"/>
+    <w:pPr>
+      <w:tabs>
+        <w:tab w:val="center" w:pos="4703"/>
+        <w:tab w:val="right" w:pos="9406"/>
+      </w:tabs>
+      <w:spacing w:after="0" w:line="240" w:lineRule="auto"/>
+    </w:pPr>
+  </w:style>
+  <w:style w:type="character" w:customStyle="1" w:styleId="VoettekstTeken">
+    <w:name w:val="Voettekst Teken"/>
+    <w:basedOn w:val="Standaardalinea-lettertype"/>
+    <w:link w:val="Voettekst"/>
+    <w:uiPriority w:val="99"/>
+    <w:rsid w:val="00554E20"/>
+  </w:style>
+  <w:style w:type="character" w:styleId="Paginanummer">
+    <w:name w:val="page number"/>
+    <w:basedOn w:val="Standaardalinea-lettertype"/>
+    <w:uiPriority w:val="99"/>
+    <w:semiHidden/>
+    <w:unhideWhenUsed/>
+    <w:rsid w:val="00554E20"/>
+  </w:style>
 </w:styles>
 </file>
 
@@ -2435,6 +2909,36 @@
       <w:vertAlign w:val="superscript"/>
     </w:rPr>
   </w:style>
+  <w:style w:type="paragraph" w:styleId="Voettekst">
+    <w:name w:val="footer"/>
+    <w:basedOn w:val="Normaal"/>
+    <w:link w:val="VoettekstTeken"/>
+    <w:uiPriority w:val="99"/>
+    <w:unhideWhenUsed/>
+    <w:rsid w:val="00554E20"/>
+    <w:pPr>
+      <w:tabs>
+        <w:tab w:val="center" w:pos="4703"/>
+        <w:tab w:val="right" w:pos="9406"/>
+      </w:tabs>
+      <w:spacing w:after="0" w:line="240" w:lineRule="auto"/>
+    </w:pPr>
+  </w:style>
+  <w:style w:type="character" w:customStyle="1" w:styleId="VoettekstTeken">
+    <w:name w:val="Voettekst Teken"/>
+    <w:basedOn w:val="Standaardalinea-lettertype"/>
+    <w:link w:val="Voettekst"/>
+    <w:uiPriority w:val="99"/>
+    <w:rsid w:val="00554E20"/>
+  </w:style>
+  <w:style w:type="character" w:styleId="Paginanummer">
+    <w:name w:val="page number"/>
+    <w:basedOn w:val="Standaardalinea-lettertype"/>
+    <w:uiPriority w:val="99"/>
+    <w:semiHidden/>
+    <w:unhideWhenUsed/>
+    <w:rsid w:val="00554E20"/>
+  </w:style>
 </w:styles>
 </file>
 
@@ -2693,7 +3197,7 @@
   <a:extraClrSchemeLst/>
   <a:extLst>
     <a:ext uri="{05A4C25C-085E-4340-85A3-A5531E510DB2}">
-      <thm15:themeFamily xmlns:thm15="http://schemas.microsoft.com/office/thememl/2012/main" xmlns="" name="Office Theme" id="{62F939B6-93AF-4DB8-9C6B-D6C7DFDC589F}" vid="{4A3C46E8-61CC-4603-A589-7422A47A8E4A}"/>
+      <thm15:themeFamily xmlns="" xmlns:thm15="http://schemas.microsoft.com/office/thememl/2012/main" name="Office Theme" id="{62F939B6-93AF-4DB8-9C6B-D6C7DFDC589F}" vid="{4A3C46E8-61CC-4603-A589-7422A47A8E4A}"/>
     </a:ext>
   </a:extLst>
 </a:theme>

</xml_diff>